<commit_message>
changed to pdf file
</commit_message>
<xml_diff>
--- a/3/pdf.docx
+++ b/3/pdf.docx
@@ -11044,7 +11044,7 @@
       <w:pPr>
         <w:bidi/>
         <w:rPr>
-          <w:rFonts w:eastAsiaTheme="minorEastAsia"/>
+          <w:rFonts w:eastAsiaTheme="minorEastAsia" w:hint="cs"/>
           <w:rtl/>
         </w:rPr>
       </w:pPr>
@@ -11059,6 +11059,19 @@
         <w:rPr>
           <w:rFonts w:eastAsiaTheme="minorEastAsia"/>
         </w:rPr>
+        <w:t>slice</w:t>
+      </w:r>
+      <w:r>
+        <w:rPr>
+          <w:rFonts w:eastAsiaTheme="minorEastAsia" w:hint="cs"/>
+          <w:rtl/>
+        </w:rPr>
+        <w:t xml:space="preserve"> ושל </w:t>
+      </w:r>
+      <w:r>
+        <w:rPr>
+          <w:rFonts w:eastAsiaTheme="minorEastAsia"/>
+        </w:rPr>
         <w:t>copy</w:t>
       </w:r>
       <w:r>
@@ -11073,6 +11086,19 @@
           <w:rFonts w:eastAsiaTheme="minorEastAsia"/>
         </w:rPr>
         <w:t>k</w:t>
+      </w:r>
+      <w:r>
+        <w:rPr>
+          <w:rFonts w:eastAsiaTheme="minorEastAsia" w:hint="cs"/>
+          <w:rtl/>
+        </w:rPr>
+        <w:t xml:space="preserve">, ביחד </w:t>
+      </w:r>
+      <w:r>
+        <w:rPr>
+          <w:rFonts w:eastAsiaTheme="minorEastAsia"/>
+        </w:rPr>
+        <w:t>2k</w:t>
       </w:r>
     </w:p>
     <w:p>
@@ -11208,6 +11234,26 @@
           <m:t>k</m:t>
         </m:r>
       </m:oMath>
+      <w:r>
+        <w:rPr>
+          <w:rFonts w:eastAsiaTheme="minorEastAsia" w:hint="cs"/>
+          <w:rtl/>
+        </w:rPr>
+        <w:t xml:space="preserve">, </w:t>
+      </w:r>
+      <w:r>
+        <w:rPr>
+          <w:rFonts w:eastAsiaTheme="minorEastAsia"/>
+        </w:rPr>
+        <w:t>k,n</w:t>
+      </w:r>
+      <w:r>
+        <w:rPr>
+          <w:rFonts w:eastAsiaTheme="minorEastAsia" w:hint="cs"/>
+          <w:rtl/>
+        </w:rPr>
+        <w:t xml:space="preserve"> שלמים וחיוביים</w:t>
+      </w:r>
       <w:r>
         <w:rPr>
           <w:rFonts w:eastAsiaTheme="minorEastAsia" w:hint="cs"/>
@@ -11307,7 +11353,19 @@
                 <w:rPr>
                   <w:rFonts w:ascii="Cambria Math" w:eastAsiaTheme="minorEastAsia" w:hAnsi="Cambria Math"/>
                 </w:rPr>
-                <m:t>+k</m:t>
+                <m:t>+</m:t>
+              </m:r>
+              <m:r>
+                <w:rPr>
+                  <w:rFonts w:ascii="Cambria Math" w:eastAsiaTheme="minorEastAsia" w:hAnsi="Cambria Math"/>
+                </w:rPr>
+                <m:t>2</m:t>
+              </m:r>
+              <m:r>
+                <w:rPr>
+                  <w:rFonts w:ascii="Cambria Math" w:eastAsiaTheme="minorEastAsia" w:hAnsi="Cambria Math"/>
+                </w:rPr>
+                <m:t>k</m:t>
               </m:r>
             </m:e>
           </m:d>
@@ -11415,7 +11473,19 @@
                 <w:rPr>
                   <w:rFonts w:ascii="Cambria Math" w:eastAsiaTheme="minorEastAsia" w:hAnsi="Cambria Math"/>
                 </w:rPr>
-                <m:t>+k</m:t>
+                <m:t>+</m:t>
+              </m:r>
+              <m:r>
+                <w:rPr>
+                  <w:rFonts w:ascii="Cambria Math" w:eastAsiaTheme="minorEastAsia" w:hAnsi="Cambria Math"/>
+                </w:rPr>
+                <m:t>2</m:t>
+              </m:r>
+              <m:r>
+                <w:rPr>
+                  <w:rFonts w:ascii="Cambria Math" w:eastAsiaTheme="minorEastAsia" w:hAnsi="Cambria Math"/>
+                </w:rPr>
+                <m:t>k</m:t>
               </m:r>
             </m:e>
           </m:d>
@@ -11505,7 +11575,19 @@
                 <w:rPr>
                   <w:rFonts w:ascii="Cambria Math" w:eastAsiaTheme="minorEastAsia" w:hAnsi="Cambria Math"/>
                 </w:rPr>
-                <m:t>+k</m:t>
+                <m:t>+</m:t>
+              </m:r>
+              <m:r>
+                <w:rPr>
+                  <w:rFonts w:ascii="Cambria Math" w:eastAsiaTheme="minorEastAsia" w:hAnsi="Cambria Math"/>
+                </w:rPr>
+                <m:t>2</m:t>
+              </m:r>
+              <m:r>
+                <w:rPr>
+                  <w:rFonts w:ascii="Cambria Math" w:eastAsiaTheme="minorEastAsia" w:hAnsi="Cambria Math"/>
+                </w:rPr>
+                <m:t>k</m:t>
               </m:r>
             </m:e>
           </m:d>
@@ -11581,7 +11663,19 @@
                 <w:rPr>
                   <w:rFonts w:ascii="Cambria Math" w:eastAsiaTheme="minorEastAsia" w:hAnsi="Cambria Math"/>
                 </w:rPr>
-                <m:t>+k</m:t>
+                <m:t>+</m:t>
+              </m:r>
+              <m:r>
+                <w:rPr>
+                  <w:rFonts w:ascii="Cambria Math" w:eastAsiaTheme="minorEastAsia" w:hAnsi="Cambria Math"/>
+                </w:rPr>
+                <m:t>2</m:t>
+              </m:r>
+              <m:r>
+                <w:rPr>
+                  <w:rFonts w:ascii="Cambria Math" w:eastAsiaTheme="minorEastAsia" w:hAnsi="Cambria Math"/>
+                </w:rPr>
+                <m:t>k</m:t>
               </m:r>
             </m:e>
           </m:d>
@@ -11589,7 +11683,31 @@
             <w:rPr>
               <w:rFonts w:ascii="Cambria Math" w:eastAsiaTheme="minorEastAsia" w:hAnsi="Cambria Math"/>
             </w:rPr>
-            <m:t>=2nk+1 ≤3nk=O</m:t>
+            <m:t>=2nk+</m:t>
+          </m:r>
+          <m:r>
+            <w:rPr>
+              <w:rFonts w:ascii="Cambria Math" w:eastAsiaTheme="minorEastAsia" w:hAnsi="Cambria Math"/>
+            </w:rPr>
+            <m:t>2n</m:t>
+          </m:r>
+          <m:r>
+            <w:rPr>
+              <w:rFonts w:ascii="Cambria Math" w:eastAsiaTheme="minorEastAsia" w:hAnsi="Cambria Math"/>
+            </w:rPr>
+            <m:t xml:space="preserve"> ≤</m:t>
+          </m:r>
+          <m:r>
+            <w:rPr>
+              <w:rFonts w:ascii="Cambria Math" w:eastAsiaTheme="minorEastAsia" w:hAnsi="Cambria Math"/>
+            </w:rPr>
+            <m:t>2nk+2nk=4nk</m:t>
+          </m:r>
+          <m:r>
+            <w:rPr>
+              <w:rFonts w:ascii="Cambria Math" w:eastAsiaTheme="minorEastAsia" w:hAnsi="Cambria Math"/>
+            </w:rPr>
+            <m:t>=O</m:t>
           </m:r>
           <m:d>
             <m:dPr>
@@ -12414,7 +12532,6 @@
           <w:u w:val="single"/>
           <w:rtl/>
         </w:rPr>
-        <w:lastRenderedPageBreak/>
         <w:t>שאלה 3 סעיף ה</w:t>
       </w:r>
     </w:p>
@@ -12422,7 +12539,7 @@
       <w:pPr>
         <w:bidi/>
         <w:rPr>
-          <w:rFonts w:eastAsiaTheme="minorEastAsia" w:hint="cs"/>
+          <w:rFonts w:eastAsiaTheme="minorEastAsia"/>
           <w:b/>
           <w:bCs/>
           <w:i/>
@@ -12586,6 +12703,1926 @@
           <w:i/>
         </w:rPr>
         <w:t>logn</w:t>
+      </w:r>
+    </w:p>
+    <w:p>
+      <w:pPr>
+        <w:bidi/>
+        <w:rPr>
+          <w:rFonts w:eastAsiaTheme="minorEastAsia"/>
+          <w:i/>
+          <w:u w:val="single"/>
+          <w:rtl/>
+        </w:rPr>
+      </w:pPr>
+      <w:r>
+        <w:rPr>
+          <w:rFonts w:eastAsiaTheme="minorEastAsia" w:hint="cs"/>
+          <w:i/>
+          <w:u w:val="single"/>
+          <w:rtl/>
+        </w:rPr>
+        <w:t>שאלה 4</w:t>
+      </w:r>
+    </w:p>
+    <w:p>
+      <w:pPr>
+        <w:bidi/>
+        <w:rPr>
+          <w:rFonts w:eastAsiaTheme="minorEastAsia"/>
+          <w:i/>
+          <w:u w:val="single"/>
+          <w:rtl/>
+        </w:rPr>
+      </w:pPr>
+      <w:r>
+        <w:rPr>
+          <w:rFonts w:eastAsiaTheme="minorEastAsia" w:hint="cs"/>
+          <w:i/>
+          <w:u w:val="single"/>
+          <w:rtl/>
+        </w:rPr>
+        <w:t>סעיף א</w:t>
+      </w:r>
+    </w:p>
+    <w:p>
+      <w:pPr>
+        <w:bidi/>
+        <w:rPr>
+          <w:rFonts w:eastAsiaTheme="minorEastAsia"/>
+          <w:i/>
+          <w:rtl/>
+        </w:rPr>
+      </w:pPr>
+      <w:r>
+        <w:rPr>
+          <w:rFonts w:eastAsiaTheme="minorEastAsia"/>
+          <w:i/>
+        </w:rPr>
+        <w:t>b</w:t>
+      </w:r>
+      <w:r>
+        <w:rPr>
+          <w:rFonts w:eastAsiaTheme="minorEastAsia" w:hint="cs"/>
+          <w:i/>
+          <w:rtl/>
+        </w:rPr>
+        <w:t xml:space="preserve">. הפונקציה שכתבתי בסעיף </w:t>
+      </w:r>
+      <w:r>
+        <w:rPr>
+          <w:rFonts w:eastAsiaTheme="minorEastAsia"/>
+          <w:i/>
+        </w:rPr>
+        <w:t>a</w:t>
+      </w:r>
+      <w:r>
+        <w:rPr>
+          <w:rFonts w:eastAsiaTheme="minorEastAsia" w:hint="cs"/>
+          <w:i/>
+          <w:rtl/>
+        </w:rPr>
+        <w:t>:</w:t>
+      </w:r>
+    </w:p>
+    <w:p>
+      <w:pPr>
+        <w:pStyle w:val="HTMLPreformatted"/>
+        <w:shd w:val="clear" w:color="auto" w:fill="2B2B2B"/>
+        <w:rPr>
+          <w:rFonts w:ascii="Consolas" w:hAnsi="Consolas"/>
+          <w:color w:val="A9B7C6"/>
+        </w:rPr>
+      </w:pPr>
+      <w:r>
+        <w:rPr>
+          <w:rFonts w:ascii="Consolas" w:hAnsi="Consolas"/>
+          <w:color w:val="CC7832"/>
+        </w:rPr>
+        <w:t xml:space="preserve">def </w:t>
+      </w:r>
+      <w:r>
+        <w:rPr>
+          <w:rFonts w:ascii="Consolas" w:hAnsi="Consolas"/>
+          <w:color w:val="FFC66D"/>
+        </w:rPr>
+        <w:t>find_missing</w:t>
+      </w:r>
+      <w:r>
+        <w:rPr>
+          <w:rFonts w:ascii="Consolas" w:hAnsi="Consolas"/>
+          <w:color w:val="A9B7C6"/>
+        </w:rPr>
+        <w:t>(lst</w:t>
+      </w:r>
+      <w:r>
+        <w:rPr>
+          <w:rFonts w:ascii="Consolas" w:hAnsi="Consolas"/>
+          <w:color w:val="CC7832"/>
+        </w:rPr>
+        <w:t xml:space="preserve">, </w:t>
+      </w:r>
+      <w:r>
+        <w:rPr>
+          <w:rFonts w:ascii="Consolas" w:hAnsi="Consolas"/>
+          <w:color w:val="A9B7C6"/>
+        </w:rPr>
+        <w:t>n):</w:t>
+      </w:r>
+      <w:r>
+        <w:rPr>
+          <w:rFonts w:ascii="Consolas" w:hAnsi="Consolas"/>
+          <w:color w:val="A9B7C6"/>
+        </w:rPr>
+        <w:br/>
+        <w:t xml:space="preserve">    left = </w:t>
+      </w:r>
+      <w:r>
+        <w:rPr>
+          <w:rFonts w:ascii="Consolas" w:hAnsi="Consolas"/>
+          <w:color w:val="6897BB"/>
+        </w:rPr>
+        <w:t>0</w:t>
+      </w:r>
+      <w:r>
+        <w:rPr>
+          <w:rFonts w:ascii="Consolas" w:hAnsi="Consolas"/>
+          <w:color w:val="6897BB"/>
+        </w:rPr>
+        <w:br/>
+        <w:t xml:space="preserve">    </w:t>
+      </w:r>
+      <w:r>
+        <w:rPr>
+          <w:rFonts w:ascii="Consolas" w:hAnsi="Consolas"/>
+          <w:color w:val="A9B7C6"/>
+        </w:rPr>
+        <w:t>right = n</w:t>
+      </w:r>
+      <w:r>
+        <w:rPr>
+          <w:rFonts w:ascii="Consolas" w:hAnsi="Consolas"/>
+          <w:color w:val="A9B7C6"/>
+        </w:rPr>
+        <w:br/>
+      </w:r>
+      <w:r>
+        <w:rPr>
+          <w:rFonts w:ascii="Consolas" w:hAnsi="Consolas"/>
+          <w:color w:val="A9B7C6"/>
+        </w:rPr>
+        <w:br/>
+        <w:t xml:space="preserve">    </w:t>
+      </w:r>
+      <w:r>
+        <w:rPr>
+          <w:rFonts w:ascii="Consolas" w:hAnsi="Consolas"/>
+          <w:color w:val="CC7832"/>
+        </w:rPr>
+        <w:t xml:space="preserve">while </w:t>
+      </w:r>
+      <w:r>
+        <w:rPr>
+          <w:rFonts w:ascii="Consolas" w:hAnsi="Consolas"/>
+          <w:color w:val="A9B7C6"/>
+        </w:rPr>
+        <w:t>left &lt; right:</w:t>
+      </w:r>
+      <w:r>
+        <w:rPr>
+          <w:rFonts w:ascii="Consolas" w:hAnsi="Consolas"/>
+          <w:color w:val="A9B7C6"/>
+        </w:rPr>
+        <w:br/>
+        <w:t xml:space="preserve">        middle =  (right + left) // </w:t>
+      </w:r>
+      <w:r>
+        <w:rPr>
+          <w:rFonts w:ascii="Consolas" w:hAnsi="Consolas"/>
+          <w:color w:val="6897BB"/>
+        </w:rPr>
+        <w:t>2</w:t>
+      </w:r>
+      <w:r>
+        <w:rPr>
+          <w:rFonts w:ascii="Consolas" w:hAnsi="Consolas"/>
+          <w:color w:val="6897BB"/>
+        </w:rPr>
+        <w:br/>
+      </w:r>
+      <w:r>
+        <w:rPr>
+          <w:rFonts w:ascii="Consolas" w:hAnsi="Consolas"/>
+          <w:color w:val="6897BB"/>
+        </w:rPr>
+        <w:br/>
+        <w:t xml:space="preserve">        </w:t>
+      </w:r>
+      <w:r>
+        <w:rPr>
+          <w:rFonts w:ascii="Consolas" w:hAnsi="Consolas"/>
+          <w:color w:val="CC7832"/>
+        </w:rPr>
+        <w:t xml:space="preserve">if </w:t>
+      </w:r>
+      <w:r>
+        <w:rPr>
+          <w:rFonts w:ascii="Consolas" w:hAnsi="Consolas"/>
+          <w:color w:val="A9B7C6"/>
+        </w:rPr>
+        <w:t>lst[middle] &gt; middle:</w:t>
+      </w:r>
+      <w:r>
+        <w:rPr>
+          <w:rFonts w:ascii="Consolas" w:hAnsi="Consolas"/>
+          <w:color w:val="A9B7C6"/>
+        </w:rPr>
+        <w:br/>
+        <w:t xml:space="preserve">            right = middle</w:t>
+      </w:r>
+      <w:r>
+        <w:rPr>
+          <w:rFonts w:ascii="Consolas" w:hAnsi="Consolas"/>
+          <w:color w:val="A9B7C6"/>
+        </w:rPr>
+        <w:br/>
+        <w:t xml:space="preserve">        </w:t>
+      </w:r>
+      <w:r>
+        <w:rPr>
+          <w:rFonts w:ascii="Consolas" w:hAnsi="Consolas"/>
+          <w:color w:val="CC7832"/>
+        </w:rPr>
+        <w:t>else</w:t>
+      </w:r>
+      <w:r>
+        <w:rPr>
+          <w:rFonts w:ascii="Consolas" w:hAnsi="Consolas"/>
+          <w:color w:val="A9B7C6"/>
+        </w:rPr>
+        <w:t>:</w:t>
+      </w:r>
+      <w:r>
+        <w:rPr>
+          <w:rFonts w:ascii="Consolas" w:hAnsi="Consolas"/>
+          <w:color w:val="A9B7C6"/>
+        </w:rPr>
+        <w:br/>
+        <w:t xml:space="preserve">            left = middle + </w:t>
+      </w:r>
+      <w:r>
+        <w:rPr>
+          <w:rFonts w:ascii="Consolas" w:hAnsi="Consolas"/>
+          <w:color w:val="6897BB"/>
+        </w:rPr>
+        <w:t>1</w:t>
+      </w:r>
+      <w:r>
+        <w:rPr>
+          <w:rFonts w:ascii="Consolas" w:hAnsi="Consolas"/>
+          <w:color w:val="6897BB"/>
+        </w:rPr>
+        <w:br/>
+      </w:r>
+      <w:r>
+        <w:rPr>
+          <w:rFonts w:ascii="Consolas" w:hAnsi="Consolas"/>
+          <w:color w:val="6897BB"/>
+        </w:rPr>
+        <w:br/>
+        <w:t xml:space="preserve">    </w:t>
+      </w:r>
+      <w:r>
+        <w:rPr>
+          <w:rFonts w:ascii="Consolas" w:hAnsi="Consolas"/>
+          <w:color w:val="CC7832"/>
+        </w:rPr>
+        <w:t xml:space="preserve">return </w:t>
+      </w:r>
+      <w:r>
+        <w:rPr>
+          <w:rFonts w:ascii="Consolas" w:hAnsi="Consolas"/>
+          <w:color w:val="A9B7C6"/>
+        </w:rPr>
+        <w:t>right</w:t>
+      </w:r>
+    </w:p>
+    <w:p>
+      <w:pPr>
+        <w:bidi/>
+        <w:rPr>
+          <w:rFonts w:eastAsiaTheme="minorEastAsia"/>
+          <w:i/>
+        </w:rPr>
+      </w:pPr>
+    </w:p>
+    <w:p>
+      <w:pPr>
+        <w:bidi/>
+        <w:rPr>
+          <w:rFonts w:eastAsiaTheme="minorEastAsia"/>
+          <w:i/>
+        </w:rPr>
+      </w:pPr>
+      <w:r>
+        <w:rPr>
+          <w:rFonts w:eastAsiaTheme="minorEastAsia" w:hint="cs"/>
+          <w:i/>
+          <w:rtl/>
+        </w:rPr>
+        <w:t xml:space="preserve">סיבוכיות הפונקציה היא </w:t>
+      </w:r>
+      <w:r>
+        <w:rPr>
+          <w:rFonts w:eastAsiaTheme="minorEastAsia"/>
+          <w:b/>
+          <w:bCs/>
+          <w:i/>
+        </w:rPr>
+        <w:t>O(logn)</w:t>
+      </w:r>
+      <w:r>
+        <w:rPr>
+          <w:rFonts w:eastAsiaTheme="minorEastAsia" w:hint="cs"/>
+          <w:b/>
+          <w:bCs/>
+          <w:i/>
+          <w:rtl/>
+        </w:rPr>
+        <w:t xml:space="preserve"> </w:t>
+      </w:r>
+      <w:r>
+        <w:rPr>
+          <w:rFonts w:eastAsiaTheme="minorEastAsia"/>
+          <w:i/>
+          <w:rtl/>
+        </w:rPr>
+        <w:t>–</w:t>
+      </w:r>
+      <w:r>
+        <w:rPr>
+          <w:rFonts w:eastAsiaTheme="minorEastAsia" w:hint="cs"/>
+          <w:i/>
+          <w:rtl/>
+        </w:rPr>
+        <w:t xml:space="preserve"> לפני הלולאה ובתוכה מתבצעות פעולות שהסיבוכיות שלהן היא </w:t>
+      </w:r>
+      <w:r>
+        <w:rPr>
+          <w:rFonts w:eastAsiaTheme="minorEastAsia"/>
+          <w:i/>
+        </w:rPr>
+        <w:t>O(1)</w:t>
+      </w:r>
+      <w:r>
+        <w:rPr>
+          <w:rFonts w:eastAsiaTheme="minorEastAsia" w:hint="cs"/>
+          <w:i/>
+          <w:rtl/>
+        </w:rPr>
+        <w:t xml:space="preserve"> כמו פעולות אריתמטיות ותנאים, והלולאה עצמה רצה </w:t>
+      </w:r>
+      <w:r>
+        <w:rPr>
+          <w:rFonts w:eastAsiaTheme="minorEastAsia"/>
+          <w:i/>
+        </w:rPr>
+        <w:t>logn</w:t>
+      </w:r>
+      <w:r>
+        <w:rPr>
+          <w:rFonts w:eastAsiaTheme="minorEastAsia" w:hint="cs"/>
+          <w:i/>
+          <w:rtl/>
+        </w:rPr>
+        <w:t xml:space="preserve"> פעמים כי בכל ריצה של הלולאה הפונקציה חוצה את הרשימה וממשיכה לעבוד רק עם מחצית אחת.</w:t>
+      </w:r>
+    </w:p>
+    <w:p>
+      <w:pPr>
+        <w:bidi/>
+        <w:rPr>
+          <w:rFonts w:eastAsiaTheme="minorEastAsia" w:hint="cs"/>
+          <w:i/>
+          <w:rtl/>
+        </w:rPr>
+      </w:pPr>
+    </w:p>
+    <w:p>
+      <w:pPr>
+        <w:bidi/>
+        <w:rPr>
+          <w:rFonts w:eastAsiaTheme="minorEastAsia"/>
+          <w:i/>
+          <w:u w:val="single"/>
+          <w:rtl/>
+        </w:rPr>
+      </w:pPr>
+      <w:r>
+        <w:rPr>
+          <w:rFonts w:eastAsiaTheme="minorEastAsia" w:hint="cs"/>
+          <w:i/>
+          <w:u w:val="single"/>
+          <w:rtl/>
+        </w:rPr>
+        <w:t>סעיף ב</w:t>
+      </w:r>
+    </w:p>
+    <w:p>
+      <w:pPr>
+        <w:bidi/>
+        <w:rPr>
+          <w:rFonts w:eastAsiaTheme="minorEastAsia"/>
+          <w:i/>
+          <w:rtl/>
+        </w:rPr>
+      </w:pPr>
+      <w:r>
+        <w:rPr>
+          <w:rFonts w:eastAsiaTheme="minorEastAsia"/>
+          <w:i/>
+        </w:rPr>
+        <w:t>d</w:t>
+      </w:r>
+      <w:r>
+        <w:rPr>
+          <w:rFonts w:eastAsiaTheme="minorEastAsia" w:hint="cs"/>
+          <w:i/>
+          <w:rtl/>
+        </w:rPr>
+        <w:t xml:space="preserve">. </w:t>
+      </w:r>
+      <w:r>
+        <w:rPr>
+          <w:rFonts w:eastAsiaTheme="minorEastAsia" w:hint="cs"/>
+          <w:i/>
+          <w:rtl/>
+        </w:rPr>
+        <w:t xml:space="preserve">הפעולה </w:t>
+      </w:r>
+      <w:r>
+        <w:rPr>
+          <w:rFonts w:eastAsiaTheme="minorEastAsia"/>
+          <w:i/>
+        </w:rPr>
+        <w:t>find</w:t>
+      </w:r>
+      <w:r>
+        <w:rPr>
+          <w:rFonts w:eastAsiaTheme="minorEastAsia" w:hint="cs"/>
+          <w:i/>
+          <w:rtl/>
+        </w:rPr>
+        <w:t xml:space="preserve"> קוראת ל</w:t>
+      </w:r>
+      <w:r>
+        <w:rPr>
+          <w:rFonts w:eastAsiaTheme="minorEastAsia"/>
+          <w:i/>
+        </w:rPr>
+        <w:t xml:space="preserve"> </w:t>
+      </w:r>
+      <w:r>
+        <w:rPr>
+          <w:rFonts w:eastAsiaTheme="minorEastAsia" w:hint="cs"/>
+          <w:i/>
+          <w:rtl/>
+        </w:rPr>
+        <w:t xml:space="preserve"> </w:t>
+      </w:r>
+      <w:r>
+        <w:rPr>
+          <w:rFonts w:eastAsiaTheme="minorEastAsia"/>
+          <w:i/>
+        </w:rPr>
+        <w:t>find_pivot</w:t>
+      </w:r>
+      <w:r>
+        <w:rPr>
+          <w:rFonts w:eastAsiaTheme="minorEastAsia" w:hint="cs"/>
+          <w:i/>
+          <w:rtl/>
+        </w:rPr>
+        <w:t xml:space="preserve"> ואז ל</w:t>
+      </w:r>
+      <w:r>
+        <w:rPr>
+          <w:rFonts w:eastAsiaTheme="minorEastAsia"/>
+          <w:i/>
+        </w:rPr>
+        <w:t>binary search</w:t>
+      </w:r>
+      <w:r>
+        <w:rPr>
+          <w:rFonts w:eastAsiaTheme="minorEastAsia" w:hint="cs"/>
+          <w:i/>
+          <w:rtl/>
+        </w:rPr>
+        <w:t>, אז הסיבוכיות שלה היא סכום הסיבוכיות של שתי שפונקציות האלו.</w:t>
+      </w:r>
+    </w:p>
+    <w:p>
+      <w:pPr>
+        <w:bidi/>
+        <w:rPr>
+          <w:rFonts w:eastAsiaTheme="minorEastAsia"/>
+          <w:b/>
+          <w:bCs/>
+          <w:i/>
+          <w:rtl/>
+        </w:rPr>
+      </w:pPr>
+      <w:r>
+        <w:rPr>
+          <w:rFonts w:eastAsiaTheme="minorEastAsia"/>
+          <w:i/>
+        </w:rPr>
+        <w:t>Find_pivot</w:t>
+      </w:r>
+      <w:r>
+        <w:rPr>
+          <w:rFonts w:eastAsiaTheme="minorEastAsia" w:hint="cs"/>
+          <w:i/>
+          <w:rtl/>
+        </w:rPr>
+        <w:t xml:space="preserve"> היא מסיבוכיות </w:t>
+      </w:r>
+      <w:r>
+        <w:rPr>
+          <w:rFonts w:eastAsiaTheme="minorEastAsia"/>
+          <w:i/>
+        </w:rPr>
+        <w:t>O(logn)</w:t>
+      </w:r>
+      <w:r>
+        <w:rPr>
+          <w:rFonts w:eastAsiaTheme="minorEastAsia" w:hint="cs"/>
+          <w:i/>
+          <w:rtl/>
+        </w:rPr>
+        <w:t xml:space="preserve"> כי היא חוצה את הרשימה בכל איטרציה, </w:t>
+      </w:r>
+      <w:r>
+        <w:rPr>
+          <w:rFonts w:eastAsiaTheme="minorEastAsia"/>
+          <w:i/>
+        </w:rPr>
+        <w:t>binary_search</w:t>
+      </w:r>
+      <w:r>
+        <w:rPr>
+          <w:rFonts w:eastAsiaTheme="minorEastAsia" w:hint="cs"/>
+          <w:i/>
+          <w:rtl/>
+        </w:rPr>
+        <w:t xml:space="preserve"> גם היא </w:t>
+      </w:r>
+      <w:r>
+        <w:rPr>
+          <w:rFonts w:eastAsiaTheme="minorEastAsia"/>
+          <w:i/>
+        </w:rPr>
+        <w:t>O(logn)</w:t>
+      </w:r>
+      <w:r>
+        <w:rPr>
+          <w:rFonts w:eastAsiaTheme="minorEastAsia" w:hint="cs"/>
+          <w:i/>
+          <w:rtl/>
+        </w:rPr>
+        <w:t xml:space="preserve">- היא מקבלת רשימה באורך </w:t>
+      </w:r>
+      <w:r>
+        <w:rPr>
+          <w:rFonts w:eastAsiaTheme="minorEastAsia"/>
+          <w:i/>
+        </w:rPr>
+        <w:t>n</w:t>
+      </w:r>
+      <w:r>
+        <w:rPr>
+          <w:rFonts w:eastAsiaTheme="minorEastAsia" w:hint="cs"/>
+          <w:i/>
+          <w:rtl/>
+        </w:rPr>
+        <w:t>, אינדקס תחתון בין 0</w:t>
+      </w:r>
+      <w:r>
+        <w:rPr>
+          <w:rFonts w:eastAsiaTheme="minorEastAsia"/>
+          <w:i/>
+        </w:rPr>
+        <w:t xml:space="preserve"> </w:t>
+      </w:r>
+      <w:r>
+        <w:rPr>
+          <w:rFonts w:eastAsiaTheme="minorEastAsia" w:hint="cs"/>
+          <w:i/>
+          <w:rtl/>
+        </w:rPr>
+        <w:t xml:space="preserve"> ל</w:t>
+      </w:r>
+      <w:r>
+        <w:rPr>
+          <w:rFonts w:eastAsiaTheme="minorEastAsia"/>
+          <w:i/>
+        </w:rPr>
+        <w:t>n-1</w:t>
+      </w:r>
+      <w:r>
+        <w:rPr>
+          <w:rFonts w:eastAsiaTheme="minorEastAsia" w:hint="cs"/>
+          <w:i/>
+          <w:rtl/>
+        </w:rPr>
+        <w:t xml:space="preserve"> ואינדקס עליון באותו התחום, לכן במקרה הגרוע בו האינדקס התחתון הוא 0 והעליון הוא </w:t>
+      </w:r>
+      <w:r>
+        <w:rPr>
+          <w:rFonts w:eastAsiaTheme="minorEastAsia"/>
+          <w:i/>
+        </w:rPr>
+        <w:t>n-1</w:t>
+      </w:r>
+      <w:r>
+        <w:rPr>
+          <w:rFonts w:eastAsiaTheme="minorEastAsia" w:hint="cs"/>
+          <w:i/>
+          <w:rtl/>
+        </w:rPr>
+        <w:t xml:space="preserve"> סיבוכיות זמן הריצה של הפונקציה תהיה כמו זו של </w:t>
+      </w:r>
+      <w:r>
+        <w:rPr>
+          <w:rFonts w:eastAsiaTheme="minorEastAsia"/>
+          <w:i/>
+        </w:rPr>
+        <w:t>binary_search</w:t>
+      </w:r>
+      <w:r>
+        <w:rPr>
+          <w:rFonts w:eastAsiaTheme="minorEastAsia" w:hint="cs"/>
+          <w:i/>
+          <w:rtl/>
+        </w:rPr>
+        <w:t xml:space="preserve"> שנלמדה בכיתה, ולכן סיבוכיות זמן הריצה של הפונקציה היא </w:t>
+      </w:r>
+      <w:r>
+        <w:rPr>
+          <w:rFonts w:eastAsiaTheme="minorEastAsia"/>
+          <w:i/>
+        </w:rPr>
+        <w:t>O(logn)</w:t>
+      </w:r>
+      <w:r>
+        <w:rPr>
+          <w:rFonts w:eastAsiaTheme="minorEastAsia" w:hint="cs"/>
+          <w:i/>
+          <w:rtl/>
+        </w:rPr>
+        <w:t xml:space="preserve">, לכן הסיבוכיות של </w:t>
+      </w:r>
+      <w:r>
+        <w:rPr>
+          <w:rFonts w:eastAsiaTheme="minorEastAsia"/>
+          <w:i/>
+        </w:rPr>
+        <w:t>find</w:t>
+      </w:r>
+      <w:r>
+        <w:rPr>
+          <w:rFonts w:eastAsiaTheme="minorEastAsia" w:hint="cs"/>
+          <w:i/>
+          <w:rtl/>
+        </w:rPr>
+        <w:t xml:space="preserve"> כולה היא </w:t>
+      </w:r>
+      <w:r>
+        <w:rPr>
+          <w:rFonts w:eastAsiaTheme="minorEastAsia"/>
+          <w:b/>
+          <w:bCs/>
+          <w:i/>
+        </w:rPr>
+        <w:t>O(logn)</w:t>
+      </w:r>
+    </w:p>
+    <w:p>
+      <w:pPr>
+        <w:bidi/>
+        <w:rPr>
+          <w:rFonts w:eastAsiaTheme="minorEastAsia"/>
+          <w:i/>
+          <w:u w:val="single"/>
+          <w:rtl/>
+        </w:rPr>
+      </w:pPr>
+      <w:r>
+        <w:rPr>
+          <w:rFonts w:eastAsiaTheme="minorEastAsia" w:hint="cs"/>
+          <w:i/>
+          <w:u w:val="single"/>
+          <w:rtl/>
+        </w:rPr>
+        <w:t>סעיף ג</w:t>
+      </w:r>
+    </w:p>
+    <w:p>
+      <w:pPr>
+        <w:bidi/>
+        <w:rPr>
+          <w:rFonts w:eastAsiaTheme="minorEastAsia"/>
+          <w:i/>
+          <w:rtl/>
+        </w:rPr>
+      </w:pPr>
+      <w:r>
+        <w:rPr>
+          <w:rFonts w:eastAsiaTheme="minorEastAsia"/>
+          <w:i/>
+        </w:rPr>
+        <w:t>b</w:t>
+      </w:r>
+      <w:r>
+        <w:rPr>
+          <w:rFonts w:eastAsiaTheme="minorEastAsia" w:hint="cs"/>
+          <w:i/>
+          <w:rtl/>
+        </w:rPr>
+        <w:t>. נסתכל על המקרה הגרוע והמקרה הטוב:</w:t>
+      </w:r>
+    </w:p>
+    <w:p>
+      <w:pPr>
+        <w:bidi/>
+        <w:rPr>
+          <w:rFonts w:eastAsiaTheme="minorEastAsia"/>
+          <w:i/>
+          <w:rtl/>
+        </w:rPr>
+      </w:pPr>
+      <w:r>
+        <w:rPr>
+          <w:rFonts w:eastAsiaTheme="minorEastAsia" w:hint="cs"/>
+          <w:i/>
+          <w:rtl/>
+        </w:rPr>
+        <w:t>לצורך נוחות ההסבר, נניח ש</w:t>
+      </w:r>
+      <w:r>
+        <w:rPr>
+          <w:rFonts w:eastAsiaTheme="minorEastAsia"/>
+          <w:i/>
+        </w:rPr>
+        <w:t>n</w:t>
+      </w:r>
+      <w:r>
+        <w:rPr>
+          <w:rFonts w:eastAsiaTheme="minorEastAsia" w:hint="cs"/>
+          <w:i/>
+          <w:rtl/>
+        </w:rPr>
+        <w:t xml:space="preserve"> אי זוגי ויש </w:t>
+      </w:r>
+      <w:r>
+        <w:rPr>
+          <w:rFonts w:eastAsiaTheme="minorEastAsia"/>
+          <w:i/>
+        </w:rPr>
+        <w:t>n-1</w:t>
+      </w:r>
+      <w:r>
+        <w:rPr>
+          <w:rFonts w:eastAsiaTheme="minorEastAsia" w:hint="cs"/>
+          <w:i/>
+          <w:rtl/>
+        </w:rPr>
+        <w:t xml:space="preserve"> ערכים השווים ל</w:t>
+      </w:r>
+      <w:r>
+        <w:rPr>
+          <w:rFonts w:eastAsiaTheme="minorEastAsia"/>
+          <w:i/>
+        </w:rPr>
+        <w:t>x</w:t>
+      </w:r>
+      <w:r>
+        <w:rPr>
+          <w:rFonts w:eastAsiaTheme="minorEastAsia" w:hint="cs"/>
+          <w:i/>
+          <w:rtl/>
+        </w:rPr>
+        <w:t xml:space="preserve"> ושונים מ</w:t>
+      </w:r>
+      <w:r>
+        <w:rPr>
+          <w:rFonts w:eastAsiaTheme="minorEastAsia"/>
+          <w:i/>
+        </w:rPr>
+        <w:t>s</w:t>
+      </w:r>
+      <w:r>
+        <w:rPr>
+          <w:rFonts w:eastAsiaTheme="minorEastAsia" w:hint="cs"/>
+          <w:i/>
+          <w:rtl/>
+        </w:rPr>
+        <w:t xml:space="preserve"> ווערך אחד השווה ל</w:t>
+      </w:r>
+      <w:r>
+        <w:rPr>
+          <w:rFonts w:eastAsiaTheme="minorEastAsia"/>
+          <w:i/>
+        </w:rPr>
+        <w:t>s</w:t>
+      </w:r>
+      <w:r>
+        <w:rPr>
+          <w:rFonts w:eastAsiaTheme="minorEastAsia" w:hint="cs"/>
+          <w:i/>
+          <w:rtl/>
+        </w:rPr>
+        <w:t xml:space="preserve"> כך ש:</w:t>
+      </w:r>
+    </w:p>
+    <w:p>
+      <w:pPr>
+        <w:rPr>
+          <w:rFonts w:eastAsiaTheme="minorEastAsia"/>
+          <w:i/>
+          <w:rtl/>
+        </w:rPr>
+      </w:pPr>
+      <w:r>
+        <w:rPr>
+          <w:rFonts w:eastAsiaTheme="minorEastAsia"/>
+          <w:i/>
+        </w:rPr>
+        <w:t>Lst = [x]*(</w:t>
+      </w:r>
+      <m:oMath>
+        <m:r>
+          <w:rPr>
+            <w:rFonts w:ascii="Cambria Math" w:eastAsiaTheme="minorEastAsia" w:hAnsi="Cambria Math"/>
+          </w:rPr>
+          <m:t xml:space="preserve"> </m:t>
+        </m:r>
+        <m:f>
+          <m:fPr>
+            <m:ctrlPr>
+              <w:rPr>
+                <w:rFonts w:ascii="Cambria Math" w:eastAsiaTheme="minorEastAsia" w:hAnsi="Cambria Math"/>
+                <w:i/>
+              </w:rPr>
+            </m:ctrlPr>
+          </m:fPr>
+          <m:num>
+            <m:r>
+              <w:rPr>
+                <w:rFonts w:ascii="Cambria Math" w:eastAsiaTheme="minorEastAsia" w:hAnsi="Cambria Math"/>
+              </w:rPr>
+              <m:t>n-1</m:t>
+            </m:r>
+          </m:num>
+          <m:den>
+            <m:r>
+              <w:rPr>
+                <w:rFonts w:ascii="Cambria Math" w:eastAsiaTheme="minorEastAsia" w:hAnsi="Cambria Math"/>
+              </w:rPr>
+              <m:t>2</m:t>
+            </m:r>
+          </m:den>
+        </m:f>
+        <m:r>
+          <w:rPr>
+            <w:rFonts w:ascii="Cambria Math" w:eastAsiaTheme="minorEastAsia" w:hAnsi="Cambria Math"/>
+          </w:rPr>
+          <m:t>+1</m:t>
+        </m:r>
+      </m:oMath>
+      <w:r>
+        <w:rPr>
+          <w:rFonts w:eastAsiaTheme="minorEastAsia"/>
+          <w:i/>
+        </w:rPr>
+        <w:t>)</w:t>
+      </w:r>
+      <w:r>
+        <w:rPr>
+          <w:rFonts w:eastAsiaTheme="minorEastAsia" w:hint="cs"/>
+          <w:i/>
+          <w:rtl/>
+        </w:rPr>
+        <w:t xml:space="preserve"> </w:t>
+      </w:r>
+      <w:r>
+        <w:rPr>
+          <w:rFonts w:eastAsiaTheme="minorEastAsia"/>
+          <w:i/>
+        </w:rPr>
+        <w:t xml:space="preserve"> + [s] +</w:t>
+      </w:r>
+      <w:r>
+        <w:rPr>
+          <w:rFonts w:eastAsiaTheme="minorEastAsia"/>
+          <w:i/>
+        </w:rPr>
+        <w:t>= [x]*(</w:t>
+      </w:r>
+      <m:oMath>
+        <m:r>
+          <w:rPr>
+            <w:rFonts w:ascii="Cambria Math" w:eastAsiaTheme="minorEastAsia" w:hAnsi="Cambria Math"/>
+          </w:rPr>
+          <m:t xml:space="preserve"> </m:t>
+        </m:r>
+        <m:f>
+          <m:fPr>
+            <m:ctrlPr>
+              <w:rPr>
+                <w:rFonts w:ascii="Cambria Math" w:eastAsiaTheme="minorEastAsia" w:hAnsi="Cambria Math"/>
+                <w:i/>
+              </w:rPr>
+            </m:ctrlPr>
+          </m:fPr>
+          <m:num>
+            <m:r>
+              <w:rPr>
+                <w:rFonts w:ascii="Cambria Math" w:eastAsiaTheme="minorEastAsia" w:hAnsi="Cambria Math"/>
+              </w:rPr>
+              <m:t>n-1</m:t>
+            </m:r>
+          </m:num>
+          <m:den>
+            <m:r>
+              <w:rPr>
+                <w:rFonts w:ascii="Cambria Math" w:eastAsiaTheme="minorEastAsia" w:hAnsi="Cambria Math"/>
+              </w:rPr>
+              <m:t>2</m:t>
+            </m:r>
+          </m:den>
+        </m:f>
+        <m:r>
+          <w:rPr>
+            <w:rFonts w:ascii="Cambria Math" w:eastAsiaTheme="minorEastAsia" w:hAnsi="Cambria Math"/>
+          </w:rPr>
+          <m:t>-</m:t>
+        </m:r>
+        <m:r>
+          <w:rPr>
+            <w:rFonts w:ascii="Cambria Math" w:eastAsiaTheme="minorEastAsia" w:hAnsi="Cambria Math"/>
+          </w:rPr>
+          <m:t>1</m:t>
+        </m:r>
+      </m:oMath>
+      <w:r>
+        <w:rPr>
+          <w:rFonts w:eastAsiaTheme="minorEastAsia"/>
+          <w:i/>
+        </w:rPr>
+        <w:t>)</w:t>
+      </w:r>
+      <w:r>
+        <w:rPr>
+          <w:rFonts w:eastAsiaTheme="minorEastAsia" w:hint="cs"/>
+          <w:i/>
+          <w:rtl/>
+        </w:rPr>
+        <w:t xml:space="preserve"> </w:t>
+      </w:r>
+      <w:r>
+        <w:rPr>
+          <w:rFonts w:eastAsiaTheme="minorEastAsia"/>
+          <w:i/>
+        </w:rPr>
+        <w:t xml:space="preserve"> </w:t>
+      </w:r>
+    </w:p>
+    <w:p>
+      <w:pPr>
+        <w:bidi/>
+        <w:rPr>
+          <w:rFonts w:eastAsiaTheme="minorEastAsia"/>
+          <w:i/>
+        </w:rPr>
+      </w:pPr>
+      <w:r>
+        <w:rPr>
+          <w:rFonts w:eastAsiaTheme="minorEastAsia" w:hint="cs"/>
+          <w:i/>
+          <w:rtl/>
+        </w:rPr>
+        <w:lastRenderedPageBreak/>
+        <w:t xml:space="preserve">אז התנאי </w:t>
+      </w:r>
+      <w:r>
+        <w:rPr>
+          <w:rFonts w:eastAsiaTheme="minorEastAsia"/>
+          <w:i/>
+        </w:rPr>
+        <w:t>lst[left]==lst[middle] == lst[right]</w:t>
+      </w:r>
+      <w:r>
+        <w:rPr>
+          <w:rFonts w:eastAsiaTheme="minorEastAsia" w:hint="cs"/>
+          <w:i/>
+          <w:rtl/>
+        </w:rPr>
+        <w:t xml:space="preserve"> יתקיים </w:t>
+      </w:r>
+      <w:r>
+        <w:rPr>
+          <w:rFonts w:eastAsiaTheme="minorEastAsia"/>
+          <w:i/>
+        </w:rPr>
+        <w:t xml:space="preserve"> </w:t>
+      </w:r>
+      <w:r>
+        <w:rPr>
+          <w:rFonts w:eastAsiaTheme="minorEastAsia" w:hint="cs"/>
+          <w:i/>
+          <w:rtl/>
+        </w:rPr>
+        <w:t xml:space="preserve"> </w:t>
+      </w:r>
+      <w:r>
+        <w:rPr>
+          <w:rFonts w:eastAsiaTheme="minorEastAsia"/>
+          <w:i/>
+        </w:rPr>
+        <w:t>(</w:t>
+      </w:r>
+      <m:oMath>
+        <m:r>
+          <w:rPr>
+            <w:rFonts w:ascii="Cambria Math" w:eastAsiaTheme="minorEastAsia" w:hAnsi="Cambria Math"/>
+          </w:rPr>
+          <m:t xml:space="preserve"> </m:t>
+        </m:r>
+        <m:f>
+          <m:fPr>
+            <m:ctrlPr>
+              <w:rPr>
+                <w:rFonts w:ascii="Cambria Math" w:eastAsiaTheme="minorEastAsia" w:hAnsi="Cambria Math"/>
+                <w:i/>
+              </w:rPr>
+            </m:ctrlPr>
+          </m:fPr>
+          <m:num>
+            <m:r>
+              <w:rPr>
+                <w:rFonts w:ascii="Cambria Math" w:eastAsiaTheme="minorEastAsia" w:hAnsi="Cambria Math"/>
+              </w:rPr>
+              <m:t>n-1</m:t>
+            </m:r>
+          </m:num>
+          <m:den>
+            <m:r>
+              <w:rPr>
+                <w:rFonts w:ascii="Cambria Math" w:eastAsiaTheme="minorEastAsia" w:hAnsi="Cambria Math"/>
+              </w:rPr>
+              <m:t>2</m:t>
+            </m:r>
+          </m:den>
+        </m:f>
+        <m:r>
+          <w:rPr>
+            <w:rFonts w:ascii="Cambria Math" w:eastAsiaTheme="minorEastAsia" w:hAnsi="Cambria Math"/>
+          </w:rPr>
+          <m:t>-1</m:t>
+        </m:r>
+      </m:oMath>
+      <w:r>
+        <w:rPr>
+          <w:rFonts w:eastAsiaTheme="minorEastAsia"/>
+          <w:i/>
+        </w:rPr>
+        <w:t>)</w:t>
+      </w:r>
+      <w:r>
+        <w:rPr>
+          <w:rFonts w:eastAsiaTheme="minorEastAsia" w:hint="cs"/>
+          <w:i/>
+          <w:rtl/>
+        </w:rPr>
+        <w:t xml:space="preserve"> </w:t>
+      </w:r>
+      <w:r>
+        <w:rPr>
+          <w:rFonts w:eastAsiaTheme="minorEastAsia"/>
+          <w:i/>
+        </w:rPr>
+        <w:t xml:space="preserve"> </w:t>
+      </w:r>
+      <w:r>
+        <w:rPr>
+          <w:rFonts w:eastAsiaTheme="minorEastAsia" w:hint="cs"/>
+          <w:i/>
+          <w:rtl/>
+        </w:rPr>
+        <w:t xml:space="preserve"> פעמים </w:t>
+      </w:r>
+      <w:r>
+        <w:rPr>
+          <w:rFonts w:eastAsiaTheme="minorEastAsia" w:hint="cs"/>
+          <w:i/>
+          <w:rtl/>
+        </w:rPr>
+        <w:t xml:space="preserve">ולכן הסיבוכיות תהיה </w:t>
+      </w:r>
+      <w:r>
+        <w:rPr>
+          <w:rFonts w:eastAsiaTheme="minorEastAsia"/>
+          <w:i/>
+        </w:rPr>
+        <w:t xml:space="preserve"> </w:t>
+      </w:r>
+      <w:r>
+        <w:rPr>
+          <w:rFonts w:eastAsiaTheme="minorEastAsia" w:hint="cs"/>
+          <w:i/>
+          <w:rtl/>
+        </w:rPr>
+        <w:t xml:space="preserve"> </w:t>
+      </w:r>
+      <w:r>
+        <w:rPr>
+          <w:rFonts w:eastAsiaTheme="minorEastAsia"/>
+          <w:i/>
+        </w:rPr>
+        <w:t>O(n)</w:t>
+      </w:r>
+      <w:r>
+        <w:rPr>
+          <w:rFonts w:eastAsiaTheme="minorEastAsia" w:hint="cs"/>
+          <w:i/>
+          <w:rtl/>
+        </w:rPr>
+        <w:t>, לעומת זאת, במקרה הטוב הרשימה ממויינת</w:t>
+      </w:r>
+      <w:r>
+        <w:rPr>
+          <w:rFonts w:eastAsiaTheme="minorEastAsia"/>
+          <w:i/>
+        </w:rPr>
+        <w:t xml:space="preserve"> </w:t>
+      </w:r>
+      <w:r>
+        <w:rPr>
+          <w:rFonts w:eastAsiaTheme="minorEastAsia" w:hint="cs"/>
+          <w:i/>
+          <w:rtl/>
+        </w:rPr>
+        <w:t xml:space="preserve"> </w:t>
+      </w:r>
+      <w:r>
+        <w:rPr>
+          <w:rFonts w:eastAsiaTheme="minorEastAsia" w:hint="cs"/>
+          <w:i/>
+          <w:rtl/>
+        </w:rPr>
+        <w:t>ונקרא ל</w:t>
+      </w:r>
+      <w:r>
+        <w:rPr>
+          <w:rFonts w:eastAsiaTheme="minorEastAsia"/>
+          <w:i/>
+        </w:rPr>
+        <w:t>binary_search</w:t>
+      </w:r>
+      <w:r>
+        <w:rPr>
+          <w:rFonts w:eastAsiaTheme="minorEastAsia" w:hint="cs"/>
+          <w:i/>
+          <w:rtl/>
+        </w:rPr>
+        <w:t xml:space="preserve"> שהסיבוכיות שלה היא </w:t>
+      </w:r>
+      <w:r>
+        <w:rPr>
+          <w:rFonts w:eastAsiaTheme="minorEastAsia"/>
+          <w:i/>
+        </w:rPr>
+        <w:t>O(logn)</w:t>
+      </w:r>
+      <w:r>
+        <w:rPr>
+          <w:rFonts w:eastAsiaTheme="minorEastAsia" w:hint="cs"/>
+          <w:i/>
+          <w:rtl/>
+        </w:rPr>
+        <w:t xml:space="preserve"> לכן במקרה הממוצע, שבו הפונקציה</w:t>
+      </w:r>
+    </w:p>
+    <w:p>
+      <w:pPr>
+        <w:bidi/>
+        <w:rPr>
+          <w:rFonts w:eastAsiaTheme="minorEastAsia"/>
+          <w:i/>
+          <w:u w:val="single"/>
+          <w:rtl/>
+        </w:rPr>
+      </w:pPr>
+      <w:r>
+        <w:rPr>
+          <w:rFonts w:eastAsiaTheme="minorEastAsia" w:hint="cs"/>
+          <w:i/>
+          <w:u w:val="single"/>
+          <w:rtl/>
+        </w:rPr>
+        <w:t>סעיף ד</w:t>
+      </w:r>
+    </w:p>
+    <w:p>
+      <w:pPr>
+        <w:bidi/>
+        <w:rPr>
+          <w:rFonts w:eastAsiaTheme="minorEastAsia"/>
+          <w:i/>
+          <w:rtl/>
+        </w:rPr>
+      </w:pPr>
+      <w:r>
+        <w:rPr>
+          <w:rFonts w:eastAsiaTheme="minorEastAsia" w:hint="cs"/>
+          <w:i/>
+          <w:rtl/>
+        </w:rPr>
+        <w:t>נפרט את הפעולות שלא תלויות זו בזו, כלומר יש חיבור ביניהן:</w:t>
+      </w:r>
+    </w:p>
+    <w:p>
+      <w:pPr>
+        <w:bidi/>
+        <w:rPr>
+          <w:rFonts w:eastAsiaTheme="minorEastAsia"/>
+          <w:i/>
+          <w:rtl/>
+        </w:rPr>
+      </w:pPr>
+      <w:r>
+        <w:rPr>
+          <w:rFonts w:eastAsiaTheme="minorEastAsia" w:hint="cs"/>
+          <w:i/>
+          <w:rtl/>
+        </w:rPr>
+        <w:t xml:space="preserve">יצירת </w:t>
+      </w:r>
+      <w:r>
+        <w:rPr>
+          <w:rFonts w:eastAsiaTheme="minorEastAsia"/>
+          <w:i/>
+        </w:rPr>
+        <w:t>help_list</w:t>
+      </w:r>
+      <w:r>
+        <w:rPr>
+          <w:rFonts w:eastAsiaTheme="minorEastAsia" w:hint="cs"/>
+          <w:i/>
+          <w:rtl/>
+        </w:rPr>
+        <w:t xml:space="preserve"> היא </w:t>
+      </w:r>
+      <m:oMath>
+        <m:sSup>
+          <m:sSupPr>
+            <m:ctrlPr>
+              <w:rPr>
+                <w:rFonts w:ascii="Cambria Math" w:eastAsiaTheme="minorEastAsia" w:hAnsi="Cambria Math"/>
+                <w:i/>
+              </w:rPr>
+            </m:ctrlPr>
+          </m:sSupPr>
+          <m:e>
+            <m:r>
+              <w:rPr>
+                <w:rFonts w:ascii="Cambria Math" w:eastAsiaTheme="minorEastAsia" w:hAnsi="Cambria Math"/>
+              </w:rPr>
+              <m:t>5</m:t>
+            </m:r>
+          </m:e>
+          <m:sup>
+            <m:r>
+              <w:rPr>
+                <w:rFonts w:ascii="Cambria Math" w:eastAsiaTheme="minorEastAsia" w:hAnsi="Cambria Math"/>
+              </w:rPr>
+              <m:t>k</m:t>
+            </m:r>
+          </m:sup>
+        </m:sSup>
+      </m:oMath>
+      <w:r>
+        <w:rPr>
+          <w:rFonts w:eastAsiaTheme="minorEastAsia" w:hint="cs"/>
+          <w:i/>
+          <w:rtl/>
+        </w:rPr>
+        <w:t xml:space="preserve"> </w:t>
+      </w:r>
+      <w:r>
+        <w:rPr>
+          <w:rFonts w:eastAsiaTheme="minorEastAsia" w:hint="cs"/>
+          <w:i/>
+          <w:rtl/>
+        </w:rPr>
+        <w:t>פעולות</w:t>
+      </w:r>
+    </w:p>
+    <w:p>
+      <w:pPr>
+        <w:bidi/>
+        <w:rPr>
+          <w:rFonts w:eastAsiaTheme="minorEastAsia"/>
+          <w:i/>
+          <w:rtl/>
+        </w:rPr>
+      </w:pPr>
+      <w:r>
+        <w:rPr>
+          <w:rFonts w:eastAsiaTheme="minorEastAsia" w:hint="cs"/>
+          <w:i/>
+          <w:rtl/>
+        </w:rPr>
+        <w:t xml:space="preserve">לולאת </w:t>
+      </w:r>
+      <w:r>
+        <w:rPr>
+          <w:rFonts w:eastAsiaTheme="minorEastAsia"/>
+          <w:i/>
+        </w:rPr>
+        <w:t>for</w:t>
+      </w:r>
+      <w:r>
+        <w:rPr>
+          <w:rFonts w:eastAsiaTheme="minorEastAsia" w:hint="cs"/>
+          <w:i/>
+          <w:rtl/>
+        </w:rPr>
+        <w:t xml:space="preserve"> על </w:t>
+      </w:r>
+      <w:r>
+        <w:rPr>
+          <w:rFonts w:eastAsiaTheme="minorEastAsia"/>
+          <w:i/>
+        </w:rPr>
+        <w:t>lst</w:t>
+      </w:r>
+      <w:r>
+        <w:rPr>
+          <w:rFonts w:eastAsiaTheme="minorEastAsia" w:hint="cs"/>
+          <w:i/>
+          <w:rtl/>
+        </w:rPr>
+        <w:t xml:space="preserve"> שקוראת ל</w:t>
+      </w:r>
+      <w:r>
+        <w:rPr>
+          <w:rFonts w:eastAsiaTheme="minorEastAsia"/>
+          <w:i/>
+        </w:rPr>
+        <w:t>string_to_int</w:t>
+      </w:r>
+      <w:r>
+        <w:rPr>
+          <w:rFonts w:eastAsiaTheme="minorEastAsia" w:hint="cs"/>
+          <w:i/>
+          <w:rtl/>
+        </w:rPr>
+        <w:t xml:space="preserve">, שהסיבוכיות שלה היא </w:t>
+      </w:r>
+      <w:r>
+        <w:rPr>
+          <w:rFonts w:eastAsiaTheme="minorEastAsia"/>
+          <w:i/>
+        </w:rPr>
+        <w:t>O(k)</w:t>
+      </w:r>
+      <w:r>
+        <w:rPr>
+          <w:rFonts w:eastAsiaTheme="minorEastAsia" w:hint="cs"/>
+          <w:i/>
+          <w:rtl/>
+        </w:rPr>
+        <w:t xml:space="preserve">, סה"כ </w:t>
+      </w:r>
+      <w:r>
+        <w:rPr>
+          <w:rFonts w:eastAsiaTheme="minorEastAsia" w:hint="cs"/>
+          <w:i/>
+          <w:rtl/>
+        </w:rPr>
+        <w:t xml:space="preserve">קיבלנו </w:t>
+      </w:r>
+      <w:r>
+        <w:rPr>
+          <w:rFonts w:eastAsiaTheme="minorEastAsia"/>
+          <w:i/>
+        </w:rPr>
+        <w:t>nk</w:t>
+      </w:r>
+      <w:r>
+        <w:rPr>
+          <w:rFonts w:eastAsiaTheme="minorEastAsia" w:hint="cs"/>
+          <w:i/>
+          <w:rtl/>
+        </w:rPr>
+        <w:t xml:space="preserve"> פעולות</w:t>
+      </w:r>
+    </w:p>
+    <w:p>
+      <w:pPr>
+        <w:bidi/>
+        <w:rPr>
+          <w:rFonts w:eastAsiaTheme="minorEastAsia"/>
+          <w:i/>
+        </w:rPr>
+      </w:pPr>
+      <w:r>
+        <w:rPr>
+          <w:rFonts w:eastAsiaTheme="minorEastAsia" w:hint="cs"/>
+          <w:i/>
+          <w:rtl/>
+        </w:rPr>
+        <w:t xml:space="preserve">לולאה שעוברת על </w:t>
+      </w:r>
+      <w:r>
+        <w:rPr>
+          <w:rFonts w:eastAsiaTheme="minorEastAsia"/>
+          <w:i/>
+        </w:rPr>
+        <w:t>help_list</w:t>
+      </w:r>
+      <w:r>
+        <w:rPr>
+          <w:rFonts w:eastAsiaTheme="minorEastAsia" w:hint="cs"/>
+          <w:i/>
+          <w:rtl/>
+        </w:rPr>
+        <w:t xml:space="preserve">, עבור לכל היותר </w:t>
+      </w:r>
+      <w:r>
+        <w:rPr>
+          <w:rFonts w:eastAsiaTheme="minorEastAsia"/>
+          <w:i/>
+        </w:rPr>
+        <w:t>n</w:t>
+      </w:r>
+      <w:r>
+        <w:rPr>
+          <w:rFonts w:eastAsiaTheme="minorEastAsia" w:hint="cs"/>
+          <w:i/>
+          <w:rtl/>
+        </w:rPr>
+        <w:t xml:space="preserve"> ערכים תתבצע הפעולה </w:t>
+      </w:r>
+      <w:r>
+        <w:rPr>
+          <w:rFonts w:eastAsiaTheme="minorEastAsia"/>
+          <w:i/>
+        </w:rPr>
+        <w:t>int_to_sring</w:t>
+      </w:r>
+      <w:r>
+        <w:rPr>
+          <w:rFonts w:eastAsiaTheme="minorEastAsia" w:hint="cs"/>
+          <w:i/>
+          <w:rtl/>
+        </w:rPr>
+        <w:t xml:space="preserve"> ועבור </w:t>
+      </w:r>
+      <w:r>
+        <w:rPr>
+          <w:rFonts w:eastAsiaTheme="minorEastAsia"/>
+          <w:i/>
+        </w:rPr>
+        <w:t>n</w:t>
+      </w:r>
+      <w:r>
+        <w:rPr>
+          <w:rFonts w:eastAsiaTheme="minorEastAsia" w:hint="cs"/>
+          <w:i/>
+          <w:rtl/>
+        </w:rPr>
+        <w:t xml:space="preserve"> ערכים בדיוק תתבצע השורה </w:t>
+      </w:r>
+      <w:r>
+        <w:rPr>
+          <w:rFonts w:eastAsiaTheme="minorEastAsia"/>
+          <w:i/>
+        </w:rPr>
+        <w:t>sorted_list.append(string)</w:t>
+      </w:r>
+      <w:r>
+        <w:rPr>
+          <w:rFonts w:eastAsiaTheme="minorEastAsia" w:hint="cs"/>
+          <w:i/>
+          <w:rtl/>
+        </w:rPr>
+        <w:t xml:space="preserve">, לכן הסיבוכיות הכללית תהיה </w:t>
+      </w:r>
+      <w:r>
+        <w:rPr>
+          <w:rFonts w:eastAsiaTheme="minorEastAsia"/>
+          <w:i/>
+        </w:rPr>
+        <w:t>O(</w:t>
+      </w:r>
+      <m:oMath>
+        <m:sSup>
+          <m:sSupPr>
+            <m:ctrlPr>
+              <w:rPr>
+                <w:rFonts w:ascii="Cambria Math" w:eastAsiaTheme="minorEastAsia" w:hAnsi="Cambria Math"/>
+                <w:i/>
+              </w:rPr>
+            </m:ctrlPr>
+          </m:sSupPr>
+          <m:e>
+            <m:r>
+              <w:rPr>
+                <w:rFonts w:ascii="Cambria Math" w:eastAsiaTheme="minorEastAsia" w:hAnsi="Cambria Math"/>
+              </w:rPr>
+              <m:t>5</m:t>
+            </m:r>
+          </m:e>
+          <m:sup>
+            <m:r>
+              <w:rPr>
+                <w:rFonts w:ascii="Cambria Math" w:eastAsiaTheme="minorEastAsia" w:hAnsi="Cambria Math"/>
+              </w:rPr>
+              <m:t>k</m:t>
+            </m:r>
+          </m:sup>
+        </m:sSup>
+        <m:r>
+          <w:rPr>
+            <w:rFonts w:ascii="Cambria Math" w:eastAsiaTheme="minorEastAsia" w:hAnsi="Cambria Math"/>
+          </w:rPr>
+          <m:t>+nk)</m:t>
+        </m:r>
+      </m:oMath>
+      <w:r>
+        <w:rPr>
+          <w:rFonts w:eastAsiaTheme="minorEastAsia" w:hint="cs"/>
+          <w:i/>
+          <w:rtl/>
+        </w:rPr>
+        <w:t xml:space="preserve"> </w:t>
+      </w:r>
+      <w:r>
+        <w:rPr>
+          <w:rFonts w:eastAsiaTheme="minorEastAsia"/>
+          <w:i/>
+          <w:rtl/>
+        </w:rPr>
+        <w:t>–</w:t>
+      </w:r>
+      <w:r>
+        <w:rPr>
+          <w:rFonts w:eastAsiaTheme="minorEastAsia" w:hint="cs"/>
+          <w:i/>
+          <w:rtl/>
+        </w:rPr>
+        <w:t xml:space="preserve"> ניתן להשתמש בחיבור ולא בכפל כי הפעולות שבתוך הלולאה שעוברת על </w:t>
+      </w:r>
+      <w:r>
+        <w:rPr>
+          <w:rFonts w:eastAsiaTheme="minorEastAsia"/>
+          <w:i/>
+        </w:rPr>
+        <w:t>help_list</w:t>
+      </w:r>
+      <w:r>
+        <w:rPr>
+          <w:rFonts w:eastAsiaTheme="minorEastAsia" w:hint="cs"/>
+          <w:i/>
+          <w:rtl/>
+        </w:rPr>
+        <w:t xml:space="preserve"> קורות עבור עד </w:t>
+      </w:r>
+      <w:r>
+        <w:rPr>
+          <w:rFonts w:eastAsiaTheme="minorEastAsia"/>
+          <w:i/>
+        </w:rPr>
+        <w:t>n</w:t>
+      </w:r>
+      <w:r>
+        <w:rPr>
+          <w:rFonts w:eastAsiaTheme="minorEastAsia" w:hint="cs"/>
+          <w:i/>
+          <w:rtl/>
+        </w:rPr>
+        <w:t xml:space="preserve"> ערכים ספציפיים</w:t>
+      </w:r>
+    </w:p>
+    <w:p>
+      <w:pPr>
+        <w:bidi/>
+        <w:rPr>
+          <w:rFonts w:eastAsiaTheme="minorEastAsia"/>
+          <w:i/>
+          <w:u w:val="single"/>
+          <w:rtl/>
+        </w:rPr>
+      </w:pPr>
+      <w:r>
+        <w:rPr>
+          <w:rFonts w:eastAsiaTheme="minorEastAsia" w:hint="cs"/>
+          <w:i/>
+          <w:u w:val="single"/>
+          <w:rtl/>
+        </w:rPr>
+        <w:t>סעיף ו</w:t>
+      </w:r>
+    </w:p>
+    <w:p>
+      <w:pPr>
+        <w:bidi/>
+        <w:rPr>
+          <w:rFonts w:eastAsiaTheme="minorEastAsia"/>
+          <w:i/>
+          <w:rtl/>
+        </w:rPr>
+      </w:pPr>
+      <w:r>
+        <w:rPr>
+          <w:rFonts w:eastAsiaTheme="minorEastAsia" w:hint="cs"/>
+          <w:i/>
+          <w:rtl/>
+        </w:rPr>
+        <w:t xml:space="preserve">הלולאה החיצונית תרוץ </w:t>
+      </w:r>
+      <m:oMath>
+        <m:sSup>
+          <m:sSupPr>
+            <m:ctrlPr>
+              <w:rPr>
+                <w:rFonts w:ascii="Cambria Math" w:eastAsiaTheme="minorEastAsia" w:hAnsi="Cambria Math"/>
+                <w:i/>
+              </w:rPr>
+            </m:ctrlPr>
+          </m:sSupPr>
+          <m:e>
+            <m:r>
+              <w:rPr>
+                <w:rFonts w:ascii="Cambria Math" w:eastAsiaTheme="minorEastAsia" w:hAnsi="Cambria Math"/>
+              </w:rPr>
+              <m:t>5</m:t>
+            </m:r>
+          </m:e>
+          <m:sup>
+            <m:r>
+              <w:rPr>
+                <w:rFonts w:ascii="Cambria Math" w:eastAsiaTheme="minorEastAsia" w:hAnsi="Cambria Math"/>
+              </w:rPr>
+              <m:t>k</m:t>
+            </m:r>
+          </m:sup>
+        </m:sSup>
+      </m:oMath>
+      <w:r>
+        <w:rPr>
+          <w:rFonts w:eastAsiaTheme="minorEastAsia" w:hint="cs"/>
+          <w:i/>
+          <w:rtl/>
+        </w:rPr>
+        <w:t xml:space="preserve"> ועבור כל איטרציה תיקרא הפונקציה </w:t>
+      </w:r>
+      <w:r>
+        <w:rPr>
+          <w:rFonts w:eastAsiaTheme="minorEastAsia"/>
+          <w:i/>
+        </w:rPr>
+        <w:t>int_to_string</w:t>
+      </w:r>
+      <w:r>
+        <w:rPr>
+          <w:rFonts w:eastAsiaTheme="minorEastAsia" w:hint="cs"/>
+          <w:i/>
+          <w:rtl/>
+        </w:rPr>
+        <w:t xml:space="preserve"> שהיא </w:t>
+      </w:r>
+      <w:r>
+        <w:rPr>
+          <w:rFonts w:eastAsiaTheme="minorEastAsia"/>
+          <w:i/>
+        </w:rPr>
+        <w:t>O(k)</w:t>
+      </w:r>
+      <w:r>
+        <w:rPr>
+          <w:rFonts w:eastAsiaTheme="minorEastAsia" w:hint="cs"/>
+          <w:i/>
+          <w:rtl/>
+        </w:rPr>
+        <w:t xml:space="preserve">, והלולאה הפנימות תרוץ </w:t>
+      </w:r>
+      <w:r>
+        <w:rPr>
+          <w:rFonts w:eastAsiaTheme="minorEastAsia"/>
+          <w:i/>
+        </w:rPr>
+        <w:t>n</w:t>
+      </w:r>
+      <w:r>
+        <w:rPr>
+          <w:rFonts w:eastAsiaTheme="minorEastAsia" w:hint="cs"/>
+          <w:i/>
+          <w:rtl/>
+        </w:rPr>
+        <w:t xml:space="preserve"> פעמים, הפעולות שבתוך הלולאה הן </w:t>
+      </w:r>
+      <w:r>
+        <w:rPr>
+          <w:rFonts w:eastAsiaTheme="minorEastAsia"/>
+          <w:i/>
+        </w:rPr>
+        <w:t>O(1)</w:t>
+      </w:r>
+      <w:r>
+        <w:rPr>
+          <w:rFonts w:eastAsiaTheme="minorEastAsia" w:hint="cs"/>
+          <w:i/>
+          <w:rtl/>
+        </w:rPr>
+        <w:t xml:space="preserve"> לכן סה"כ קיבלנו שהסיבוכיות של הפונקציה היא אכן</w:t>
+      </w:r>
+      <w:r>
+        <w:rPr>
+          <w:rFonts w:eastAsiaTheme="minorEastAsia"/>
+          <w:i/>
+        </w:rPr>
+        <w:t xml:space="preserve"> </w:t>
+      </w:r>
+      <w:r>
+        <w:rPr>
+          <w:rFonts w:eastAsiaTheme="minorEastAsia" w:hint="cs"/>
+          <w:i/>
+          <w:rtl/>
+        </w:rPr>
+        <w:t xml:space="preserve"> </w:t>
+      </w:r>
+      <w:r>
+        <w:rPr>
+          <w:rFonts w:eastAsiaTheme="minorEastAsia"/>
+          <w:i/>
+        </w:rPr>
+        <w:t>O(</w:t>
+      </w:r>
+      <m:oMath>
+        <m:sSup>
+          <m:sSupPr>
+            <m:ctrlPr>
+              <w:rPr>
+                <w:rFonts w:ascii="Cambria Math" w:eastAsiaTheme="minorEastAsia" w:hAnsi="Cambria Math"/>
+                <w:i/>
+              </w:rPr>
+            </m:ctrlPr>
+          </m:sSupPr>
+          <m:e>
+            <m:r>
+              <w:rPr>
+                <w:rFonts w:ascii="Cambria Math" w:eastAsiaTheme="minorEastAsia" w:hAnsi="Cambria Math"/>
+              </w:rPr>
+              <m:t>5</m:t>
+            </m:r>
+          </m:e>
+          <m:sup>
+            <m:r>
+              <w:rPr>
+                <w:rFonts w:ascii="Cambria Math" w:eastAsiaTheme="minorEastAsia" w:hAnsi="Cambria Math"/>
+              </w:rPr>
+              <m:t>k</m:t>
+            </m:r>
+          </m:sup>
+        </m:sSup>
+        <m:r>
+          <w:rPr>
+            <w:rFonts w:ascii="Cambria Math" w:eastAsiaTheme="minorEastAsia" w:hAnsi="Cambria Math"/>
+          </w:rPr>
+          <m:t>)</m:t>
+        </m:r>
+      </m:oMath>
+    </w:p>
+    <w:p>
+      <w:pPr>
+        <w:bidi/>
+        <w:rPr>
+          <w:rFonts w:eastAsiaTheme="minorEastAsia"/>
+          <w:i/>
+          <w:rtl/>
+        </w:rPr>
+      </w:pPr>
+      <w:r>
+        <w:rPr>
+          <w:rFonts w:eastAsiaTheme="minorEastAsia" w:hint="cs"/>
+          <w:i/>
+          <w:rtl/>
+        </w:rPr>
+        <w:t>כמו כן, לא השתמשתי בזיכרון עזר, לכן סיבוכיות הזיכרון לא רלוונטית</w:t>
+      </w:r>
+    </w:p>
+    <w:p>
+      <w:pPr>
+        <w:bidi/>
+        <w:rPr>
+          <w:rFonts w:eastAsiaTheme="minorEastAsia"/>
+          <w:i/>
+          <w:u w:val="single"/>
+          <w:rtl/>
+        </w:rPr>
+      </w:pPr>
+      <w:r>
+        <w:rPr>
+          <w:rFonts w:eastAsiaTheme="minorEastAsia" w:hint="cs"/>
+          <w:i/>
+          <w:u w:val="single"/>
+          <w:rtl/>
+        </w:rPr>
+        <w:t>שאלת בונוס:</w:t>
+      </w:r>
+    </w:p>
+    <w:p>
+      <w:pPr>
+        <w:bidi/>
+        <w:rPr>
+          <w:rFonts w:eastAsiaTheme="minorEastAsia"/>
+          <w:i/>
+          <w:rtl/>
+        </w:rPr>
+      </w:pPr>
+      <w:r>
+        <w:rPr>
+          <w:rFonts w:eastAsiaTheme="minorEastAsia" w:hint="cs"/>
+          <w:i/>
+          <w:rtl/>
+        </w:rPr>
+        <w:t>מיכל משתמשת בחיפוש בינארי, אבל במקום "לזרוק" את החצי הלא רלוונטי היא מחזירה אותו לערימה ככה שכשתמצא את הקלף של אמיר הוא יהיה באינדקס שאמיר בחר.</w:t>
+      </w:r>
+    </w:p>
+    <w:p>
+      <w:pPr>
+        <w:bidi/>
+        <w:rPr>
+          <w:rFonts w:eastAsiaTheme="minorEastAsia"/>
+          <w:i/>
+          <w:rtl/>
+        </w:rPr>
+      </w:pPr>
+      <w:r>
+        <w:rPr>
+          <w:rFonts w:eastAsiaTheme="minorEastAsia" w:hint="cs"/>
+          <w:i/>
+          <w:rtl/>
+        </w:rPr>
+        <w:t>אם נסמן את הקלפים בחבילה ההתחלתית ב0-7, מיכל מחלקת את החבילה ל-2: אינדקסים זוגיים ואי זוגיים, ואמיר מצביע האם הקלף שלו הוא בחצי הזוגי או האי זוגי.</w:t>
+      </w:r>
+    </w:p>
+    <w:p>
+      <w:pPr>
+        <w:bidi/>
+        <w:rPr>
+          <w:rFonts w:eastAsiaTheme="minorEastAsia"/>
+          <w:i/>
+          <w:rtl/>
+        </w:rPr>
+      </w:pPr>
+      <w:r>
+        <w:rPr>
+          <w:rFonts w:eastAsiaTheme="minorEastAsia" w:hint="cs"/>
+          <w:i/>
+          <w:rtl/>
+        </w:rPr>
+        <w:t xml:space="preserve">לאחר מכן מיכל מסדרת את החצאים כך שהחצי עם הקלף של אמיר (נניח לצורך העניין שזה החצי הזוגי) למעלה ושוב מחלקת ל2 חבילות- כעת היא יודעת ששני הקלפים הראשונים בכל ערימה הם מאינדקס זוגי. </w:t>
+      </w:r>
+      <w:r>
+        <w:rPr>
+          <w:rFonts w:eastAsiaTheme="minorEastAsia" w:hint="cs"/>
+          <w:i/>
+          <w:rtl/>
+        </w:rPr>
+        <w:t>אמיר בוחר ערימה בפעם השנייה, כעת למיכל יש שתי אופציות: הקלף הראשון או השני.</w:t>
+      </w:r>
+    </w:p>
+    <w:p>
+      <w:pPr>
+        <w:bidi/>
+        <w:rPr>
+          <w:rFonts w:eastAsiaTheme="minorEastAsia" w:hint="cs"/>
+          <w:i/>
+          <w:rtl/>
+        </w:rPr>
+      </w:pPr>
+      <w:r>
+        <w:rPr>
+          <w:rFonts w:eastAsiaTheme="minorEastAsia" w:hint="cs"/>
+          <w:i/>
+          <w:rtl/>
+        </w:rPr>
+        <w:t>היא שוב מחברת את החבילות- כדי שיצא שהקלף של אמיר הוא אינדקס 6 היא צריכה שהחבילה שאין בה את הקלף תהיה עליונה. היא שוב מחלקת את החבילה ל-2 והפעם מחיפוש בינארי היא יודעת שהקלף שלה יהיה השלישי באחת החבילות, אמיר בוחר חבילה ומיכל שמה אותה מתחת לחבילה השנייה ויודעת שהקלף של אמיר נמצא באינדקס 6</w:t>
       </w:r>
     </w:p>
     <w:sectPr>
@@ -12740,12 +14777,12 @@
     </w:lvl>
   </w:abstractNum>
   <w:abstractNum w:abstractNumId="1" w15:restartNumberingAfterBreak="0">
-    <w:nsid w:val="5A651E69"/>
+    <w:nsid w:val="59BC50E1"/>
     <w:multiLevelType w:val="hybridMultilevel"/>
-    <w:tmpl w:val="E09EBDEE"/>
-    <w:lvl w:ilvl="0" w:tplc="0409000F">
+    <w:tmpl w:val="4556632A"/>
+    <w:lvl w:ilvl="0" w:tplc="04090019">
       <w:start w:val="1"/>
-      <w:numFmt w:val="decimal"/>
+      <w:numFmt w:val="lowerLetter"/>
       <w:lvlText w:val="%1."/>
       <w:lvlJc w:val="left"/>
       <w:pPr>
@@ -12829,9 +14866,9 @@
     </w:lvl>
   </w:abstractNum>
   <w:abstractNum w:abstractNumId="2" w15:restartNumberingAfterBreak="0">
-    <w:nsid w:val="5CF9786A"/>
+    <w:nsid w:val="5A651E69"/>
     <w:multiLevelType w:val="hybridMultilevel"/>
-    <w:tmpl w:val="B41C03D0"/>
+    <w:tmpl w:val="E09EBDEE"/>
     <w:lvl w:ilvl="0" w:tplc="0409000F">
       <w:start w:val="1"/>
       <w:numFmt w:val="decimal"/>
@@ -12918,16 +14955,16 @@
     </w:lvl>
   </w:abstractNum>
   <w:abstractNum w:abstractNumId="3" w15:restartNumberingAfterBreak="0">
-    <w:nsid w:val="60BC5F96"/>
+    <w:nsid w:val="5CF9786A"/>
     <w:multiLevelType w:val="hybridMultilevel"/>
-    <w:tmpl w:val="6F70B7CC"/>
-    <w:lvl w:ilvl="0" w:tplc="FCA4E59E">
+    <w:tmpl w:val="B41C03D0"/>
+    <w:lvl w:ilvl="0" w:tplc="0409000F">
       <w:start w:val="1"/>
       <w:numFmt w:val="decimal"/>
       <w:lvlText w:val="%1."/>
       <w:lvlJc w:val="left"/>
       <w:pPr>
-        <w:ind w:left="540" w:hanging="360"/>
+        <w:ind w:left="720" w:hanging="360"/>
       </w:pPr>
       <w:rPr>
         <w:rFonts w:hint="default"/>
@@ -12939,7 +14976,7 @@
       <w:lvlText w:val="%2."/>
       <w:lvlJc w:val="left"/>
       <w:pPr>
-        <w:ind w:left="2160" w:hanging="360"/>
+        <w:ind w:left="1440" w:hanging="360"/>
       </w:pPr>
     </w:lvl>
     <w:lvl w:ilvl="2" w:tplc="0409001B" w:tentative="1">
@@ -12948,7 +14985,7 @@
       <w:lvlText w:val="%3."/>
       <w:lvlJc w:val="right"/>
       <w:pPr>
-        <w:ind w:left="2880" w:hanging="180"/>
+        <w:ind w:left="2160" w:hanging="180"/>
       </w:pPr>
     </w:lvl>
     <w:lvl w:ilvl="3" w:tplc="0409000F" w:tentative="1">
@@ -12957,7 +14994,7 @@
       <w:lvlText w:val="%4."/>
       <w:lvlJc w:val="left"/>
       <w:pPr>
-        <w:ind w:left="3600" w:hanging="360"/>
+        <w:ind w:left="2880" w:hanging="360"/>
       </w:pPr>
     </w:lvl>
     <w:lvl w:ilvl="4" w:tplc="04090019" w:tentative="1">
@@ -12966,7 +15003,7 @@
       <w:lvlText w:val="%5."/>
       <w:lvlJc w:val="left"/>
       <w:pPr>
-        <w:ind w:left="4320" w:hanging="360"/>
+        <w:ind w:left="3600" w:hanging="360"/>
       </w:pPr>
     </w:lvl>
     <w:lvl w:ilvl="5" w:tplc="0409001B" w:tentative="1">
@@ -12975,7 +15012,7 @@
       <w:lvlText w:val="%6."/>
       <w:lvlJc w:val="right"/>
       <w:pPr>
-        <w:ind w:left="5040" w:hanging="180"/>
+        <w:ind w:left="4320" w:hanging="180"/>
       </w:pPr>
     </w:lvl>
     <w:lvl w:ilvl="6" w:tplc="0409000F" w:tentative="1">
@@ -12984,7 +15021,7 @@
       <w:lvlText w:val="%7."/>
       <w:lvlJc w:val="left"/>
       <w:pPr>
-        <w:ind w:left="5760" w:hanging="360"/>
+        <w:ind w:left="5040" w:hanging="360"/>
       </w:pPr>
     </w:lvl>
     <w:lvl w:ilvl="7" w:tplc="04090019" w:tentative="1">
@@ -12993,7 +15030,7 @@
       <w:lvlText w:val="%8."/>
       <w:lvlJc w:val="left"/>
       <w:pPr>
-        <w:ind w:left="6480" w:hanging="360"/>
+        <w:ind w:left="5760" w:hanging="360"/>
       </w:pPr>
     </w:lvl>
     <w:lvl w:ilvl="8" w:tplc="0409001B" w:tentative="1">
@@ -13002,6 +15039,95 @@
       <w:lvlText w:val="%9."/>
       <w:lvlJc w:val="right"/>
       <w:pPr>
+        <w:ind w:left="6480" w:hanging="180"/>
+      </w:pPr>
+    </w:lvl>
+  </w:abstractNum>
+  <w:abstractNum w:abstractNumId="4" w15:restartNumberingAfterBreak="0">
+    <w:nsid w:val="60BC5F96"/>
+    <w:multiLevelType w:val="hybridMultilevel"/>
+    <w:tmpl w:val="6F70B7CC"/>
+    <w:lvl w:ilvl="0" w:tplc="FCA4E59E">
+      <w:start w:val="1"/>
+      <w:numFmt w:val="decimal"/>
+      <w:lvlText w:val="%1."/>
+      <w:lvlJc w:val="left"/>
+      <w:pPr>
+        <w:ind w:left="540" w:hanging="360"/>
+      </w:pPr>
+      <w:rPr>
+        <w:rFonts w:hint="default"/>
+      </w:rPr>
+    </w:lvl>
+    <w:lvl w:ilvl="1" w:tplc="04090019" w:tentative="1">
+      <w:start w:val="1"/>
+      <w:numFmt w:val="lowerLetter"/>
+      <w:lvlText w:val="%2."/>
+      <w:lvlJc w:val="left"/>
+      <w:pPr>
+        <w:ind w:left="2160" w:hanging="360"/>
+      </w:pPr>
+    </w:lvl>
+    <w:lvl w:ilvl="2" w:tplc="0409001B" w:tentative="1">
+      <w:start w:val="1"/>
+      <w:numFmt w:val="lowerRoman"/>
+      <w:lvlText w:val="%3."/>
+      <w:lvlJc w:val="right"/>
+      <w:pPr>
+        <w:ind w:left="2880" w:hanging="180"/>
+      </w:pPr>
+    </w:lvl>
+    <w:lvl w:ilvl="3" w:tplc="0409000F" w:tentative="1">
+      <w:start w:val="1"/>
+      <w:numFmt w:val="decimal"/>
+      <w:lvlText w:val="%4."/>
+      <w:lvlJc w:val="left"/>
+      <w:pPr>
+        <w:ind w:left="3600" w:hanging="360"/>
+      </w:pPr>
+    </w:lvl>
+    <w:lvl w:ilvl="4" w:tplc="04090019" w:tentative="1">
+      <w:start w:val="1"/>
+      <w:numFmt w:val="lowerLetter"/>
+      <w:lvlText w:val="%5."/>
+      <w:lvlJc w:val="left"/>
+      <w:pPr>
+        <w:ind w:left="4320" w:hanging="360"/>
+      </w:pPr>
+    </w:lvl>
+    <w:lvl w:ilvl="5" w:tplc="0409001B" w:tentative="1">
+      <w:start w:val="1"/>
+      <w:numFmt w:val="lowerRoman"/>
+      <w:lvlText w:val="%6."/>
+      <w:lvlJc w:val="right"/>
+      <w:pPr>
+        <w:ind w:left="5040" w:hanging="180"/>
+      </w:pPr>
+    </w:lvl>
+    <w:lvl w:ilvl="6" w:tplc="0409000F" w:tentative="1">
+      <w:start w:val="1"/>
+      <w:numFmt w:val="decimal"/>
+      <w:lvlText w:val="%7."/>
+      <w:lvlJc w:val="left"/>
+      <w:pPr>
+        <w:ind w:left="5760" w:hanging="360"/>
+      </w:pPr>
+    </w:lvl>
+    <w:lvl w:ilvl="7" w:tplc="04090019" w:tentative="1">
+      <w:start w:val="1"/>
+      <w:numFmt w:val="lowerLetter"/>
+      <w:lvlText w:val="%8."/>
+      <w:lvlJc w:val="left"/>
+      <w:pPr>
+        <w:ind w:left="6480" w:hanging="360"/>
+      </w:pPr>
+    </w:lvl>
+    <w:lvl w:ilvl="8" w:tplc="0409001B" w:tentative="1">
+      <w:start w:val="1"/>
+      <w:numFmt w:val="lowerRoman"/>
+      <w:lvlText w:val="%9."/>
+      <w:lvlJc w:val="right"/>
+      <w:pPr>
         <w:ind w:left="7200" w:hanging="180"/>
       </w:pPr>
     </w:lvl>
@@ -13010,13 +15136,16 @@
     <w:abstractNumId w:val="0"/>
   </w:num>
   <w:num w:numId="2">
-    <w:abstractNumId w:val="1"/>
+    <w:abstractNumId w:val="2"/>
   </w:num>
   <w:num w:numId="3">
+    <w:abstractNumId w:val="4"/>
+  </w:num>
+  <w:num w:numId="4">
     <w:abstractNumId w:val="3"/>
   </w:num>
-  <w:num w:numId="4">
-    <w:abstractNumId w:val="2"/>
+  <w:num w:numId="5">
+    <w:abstractNumId w:val="1"/>
   </w:num>
 </w:numbering>
 </file>
@@ -14077,7 +16206,7 @@
 </file>
 
 <file path=customXml/itemProps1.xml><?xml version="1.0" encoding="utf-8"?>
-<ds:datastoreItem xmlns:ds="http://schemas.openxmlformats.org/officeDocument/2006/customXml" ds:itemID="{4CF18919-B566-4648-8E13-249B0FADB744}">
+<ds:datastoreItem xmlns:ds="http://schemas.openxmlformats.org/officeDocument/2006/customXml" ds:itemID="{9A34F298-DCE6-4FE7-92A8-11EB39133A74}">
   <ds:schemaRefs>
     <ds:schemaRef ds:uri="http://schemas.openxmlformats.org/officeDocument/2006/bibliography"/>
   </ds:schemaRefs>

</xml_diff>